<commit_message>
update dokumentacie + vgg
</commit_message>
<xml_diff>
--- a/Projekt1/HNS-Dokumentacia.docx
+++ b/Projekt1/HNS-Dokumentacia.docx
@@ -1,6 +1,6 @@
 
 <file path=word/document.xml><?xml version="1.0" encoding="utf-8"?>
-<w:document xmlns:wpc="http://schemas.microsoft.com/office/word/2010/wordprocessingCanvas" xmlns:cx="http://schemas.microsoft.com/office/drawing/2014/chartex" xmlns:cx1="http://schemas.microsoft.com/office/drawing/2015/9/8/chartex" xmlns:cx2="http://schemas.microsoft.com/office/drawing/2015/10/21/chartex" xmlns:cx3="http://schemas.microsoft.com/office/drawing/2016/5/9/chartex" xmlns:cx4="http://schemas.microsoft.com/office/drawing/2016/5/10/chartex" xmlns:cx5="http://schemas.microsoft.com/office/drawing/2016/5/11/chartex" xmlns:cx6="http://schemas.microsoft.com/office/drawing/2016/5/12/chartex" xmlns:cx7="http://schemas.microsoft.com/office/drawing/2016/5/13/chartex" xmlns:cx8="http://schemas.microsoft.com/office/drawing/2016/5/14/chartex" xmlns:mc="http://schemas.openxmlformats.org/markup-compatibility/2006" xmlns:aink="http://schemas.microsoft.com/office/drawing/2016/ink" xmlns:am3d="http://schemas.microsoft.com/office/drawing/2017/model3d" xmlns:o="urn:schemas-microsoft-com:office:office" xmlns:oel="http://schemas.microsoft.com/office/2019/extlst" xmlns:r="http://schemas.openxmlformats.org/officeDocument/2006/relationships" xmlns:m="http://schemas.openxmlformats.org/officeDocument/2006/math" xmlns:v="urn:schemas-microsoft-com:vml" xmlns:wp14="http://schemas.microsoft.com/office/word/2010/wordprocessingDrawing" xmlns:wp="http://schemas.openxmlformats.org/drawingml/2006/wordprocessingDrawing" xmlns:w10="urn:schemas-microsoft-com:office:word" xmlns:w="http://schemas.openxmlformats.org/wordprocessingml/2006/main" xmlns:w14="http://schemas.microsoft.com/office/word/2010/wordml" xmlns:w15="http://schemas.microsoft.com/office/word/2012/wordml" xmlns:w16cex="http://schemas.microsoft.com/office/word/2018/wordml/cex" xmlns:w16cid="http://schemas.microsoft.com/office/word/2016/wordml/cid" xmlns:w16="http://schemas.microsoft.com/office/word/2018/wordml" xmlns:w16sdtdh="http://schemas.microsoft.com/office/word/2020/wordml/sdtdatahash" xmlns:w16se="http://schemas.microsoft.com/office/word/2015/wordml/symex" xmlns:wpg="http://schemas.microsoft.com/office/word/2010/wordprocessingGroup" xmlns:wpi="http://schemas.microsoft.com/office/word/2010/wordprocessingInk" xmlns:wne="http://schemas.microsoft.com/office/word/2006/wordml" xmlns:wps="http://schemas.microsoft.com/office/word/2010/wordprocessingShape" mc:Ignorable="w14 w15 w16se w16cid w16 w16cex w16sdtdh wp14">
+<w:document xmlns:wpc="http://schemas.microsoft.com/office/word/2010/wordprocessingCanvas" xmlns:cx="http://schemas.microsoft.com/office/drawing/2014/chartex" xmlns:cx1="http://schemas.microsoft.com/office/drawing/2015/9/8/chartex" xmlns:cx2="http://schemas.microsoft.com/office/drawing/2015/10/21/chartex" xmlns:cx3="http://schemas.microsoft.com/office/drawing/2016/5/9/chartex" xmlns:cx4="http://schemas.microsoft.com/office/drawing/2016/5/10/chartex" xmlns:cx5="http://schemas.microsoft.com/office/drawing/2016/5/11/chartex" xmlns:cx6="http://schemas.microsoft.com/office/drawing/2016/5/12/chartex" xmlns:cx7="http://schemas.microsoft.com/office/drawing/2016/5/13/chartex" xmlns:cx8="http://schemas.microsoft.com/office/drawing/2016/5/14/chartex" xmlns:mc="http://schemas.openxmlformats.org/markup-compatibility/2006" xmlns:aink="http://schemas.microsoft.com/office/drawing/2016/ink" xmlns:am3d="http://schemas.microsoft.com/office/drawing/2017/model3d" xmlns:o="urn:schemas-microsoft-com:office:office" xmlns:r="http://schemas.openxmlformats.org/officeDocument/2006/relationships" xmlns:m="http://schemas.openxmlformats.org/officeDocument/2006/math" xmlns:v="urn:schemas-microsoft-com:vml" xmlns:wp14="http://schemas.microsoft.com/office/word/2010/wordprocessingDrawing" xmlns:wp="http://schemas.openxmlformats.org/drawingml/2006/wordprocessingDrawing" xmlns:w10="urn:schemas-microsoft-com:office:word" xmlns:w="http://schemas.openxmlformats.org/wordprocessingml/2006/main" xmlns:w14="http://schemas.microsoft.com/office/word/2010/wordml" xmlns:w15="http://schemas.microsoft.com/office/word/2012/wordml" xmlns:w16cid="http://schemas.microsoft.com/office/word/2016/wordml/cid" xmlns:w16se="http://schemas.microsoft.com/office/word/2015/wordml/symex" xmlns:wpg="http://schemas.microsoft.com/office/word/2010/wordprocessingGroup" xmlns:wpi="http://schemas.microsoft.com/office/word/2010/wordprocessingInk" xmlns:wne="http://schemas.microsoft.com/office/word/2006/wordml" xmlns:wps="http://schemas.microsoft.com/office/word/2010/wordprocessingShape" mc:Ignorable="w14 w15 w16se w16cid wp14">
   <w:body>
     <w:p>
       <w:pPr>
@@ -149,36 +149,15 @@
     </w:p>
     <w:p>
       <w:r>
-        <w:t xml:space="preserve">Táto sieť má </w:t>
-      </w:r>
-      <w:r>
-        <w:t>3</w:t>
-      </w:r>
-      <w:r>
-        <w:t xml:space="preserve"> </w:t>
-      </w:r>
-      <w:proofErr w:type="spellStart"/>
-      <w:r>
-        <w:t>konvolučn</w:t>
-      </w:r>
-      <w:r>
-        <w:t>é</w:t>
-      </w:r>
-      <w:proofErr w:type="spellEnd"/>
-      <w:r>
-        <w:t xml:space="preserve"> vrstv</w:t>
-      </w:r>
-      <w:r>
-        <w:t>y</w:t>
-      </w:r>
-      <w:r>
-        <w:t xml:space="preserve"> s 3 vstupnými kanálmi (na RGB obraz), prvá vrstva má 64 výstupných kanálov a druhá 128, o</w:t>
-      </w:r>
-      <w:r>
-        <w:t>b</w:t>
-      </w:r>
-      <w:r>
-        <w:t xml:space="preserve">e vrstvy majú filter o rozmere 5x5 ktorý sa aplikuje po krokoch veľkosti 1 a </w:t>
+        <w:t xml:space="preserve">Táto sieť má 3 </w:t>
+      </w:r>
+      <w:proofErr w:type="spellStart"/>
+      <w:r>
+        <w:t>konvolučné</w:t>
+      </w:r>
+      <w:proofErr w:type="spellEnd"/>
+      <w:r>
+        <w:t xml:space="preserve"> vrstvy s 3 vstupnými kanálmi (na RGB obraz), prvá vrstva má 64 výstupných kanálov a druhá 128, obe vrstvy majú filter o rozmere 5x5 ktorý sa aplikuje po krokoch veľkosti 1 a </w:t>
       </w:r>
       <w:proofErr w:type="spellStart"/>
       <w:r>
@@ -186,16 +165,7 @@
       </w:r>
       <w:proofErr w:type="spellEnd"/>
       <w:r>
-        <w:t xml:space="preserve"> veľkosti 2 pixeli.</w:t>
-      </w:r>
-      <w:r>
-        <w:t xml:space="preserve"> Tretie vrstva má </w:t>
-      </w:r>
-      <w:r>
-        <w:t>128</w:t>
-      </w:r>
-      <w:r>
-        <w:t xml:space="preserve"> výstupných kanálov a 3x3 maticu s krokovaním a </w:t>
+        <w:t xml:space="preserve"> veľkosti 2 pixeli. Tretie vrstva má 128 výstupných kanálov a 3x3 maticu s krokovaním a </w:t>
       </w:r>
       <w:proofErr w:type="spellStart"/>
       <w:r>
@@ -217,10 +187,7 @@
         <w:t xml:space="preserve"> a spoja do jednej</w:t>
       </w:r>
       <w:r>
-        <w:t>.</w:t>
-      </w:r>
-      <w:r>
-        <w:t xml:space="preserve"> Tieto vrstvy sú navrhnuté na zachytenie priestorových prvkov zo vstupného obrazu.</w:t>
+        <w:t>. Tieto vrstvy sú navrhnuté na zachytenie priestorových prvkov zo vstupného obrazu.</w:t>
       </w:r>
     </w:p>
     <w:p>
@@ -287,6 +254,7 @@
         <w:rPr>
           <w:b/>
           <w:bCs/>
+          <w:noProof/>
         </w:rPr>
         <w:drawing>
           <wp:inline distT="0" distB="0" distL="0" distR="0" wp14:anchorId="2EF2287C" wp14:editId="25A1A627">
@@ -636,13 +604,7 @@
         <w:rPr>
           <w:color w:val="767171" w:themeColor="background2" w:themeShade="80"/>
         </w:rPr>
-        <w:t xml:space="preserve">Obr. </w:t>
-      </w:r>
-      <w:r>
-        <w:rPr>
-          <w:color w:val="767171" w:themeColor="background2" w:themeShade="80"/>
-        </w:rPr>
-        <w:t xml:space="preserve">Príklad </w:t>
+        <w:t xml:space="preserve">Obr. Príklad </w:t>
       </w:r>
       <w:proofErr w:type="spellStart"/>
       <w:r>
@@ -701,24 +663,22 @@
     </w:p>
     <w:p>
       <w:r>
-        <w:t xml:space="preserve">Priemerná úspešnosť siete: </w:t>
-      </w:r>
-      <w:r>
-        <w:t>99.04%</w:t>
-      </w:r>
-    </w:p>
-    <w:p>
-      <w:pPr>
-        <w:jc w:val="center"/>
-        <w:rPr>
-          <w:b/>
-          <w:bCs/>
-        </w:rPr>
-      </w:pPr>
-      <w:r>
-        <w:rPr>
-          <w:b/>
-          <w:bCs/>
+        <w:t>Priemerná úspešnosť siete: 99.04%</w:t>
+      </w:r>
+    </w:p>
+    <w:p>
+      <w:pPr>
+        <w:jc w:val="center"/>
+        <w:rPr>
+          <w:b/>
+          <w:bCs/>
+        </w:rPr>
+      </w:pPr>
+      <w:r>
+        <w:rPr>
+          <w:b/>
+          <w:bCs/>
+          <w:noProof/>
         </w:rPr>
         <w:lastRenderedPageBreak/>
         <w:drawing>
@@ -847,6 +807,7 @@
         <w:rPr>
           <w:b/>
           <w:bCs/>
+          <w:noProof/>
         </w:rPr>
         <w:drawing>
           <wp:inline distT="0" distB="0" distL="0" distR="0" wp14:anchorId="24EEFFCD" wp14:editId="5D922E85">
@@ -932,62 +893,45 @@
           <w:color w:val="000000" w:themeColor="text1"/>
         </w:rPr>
         <w:lastRenderedPageBreak/>
-        <w:t>Ďalej</w:t>
-      </w:r>
+        <w:t xml:space="preserve">Ďalej vidíme obrázky a filtre použité v prvej a druhej </w:t>
+      </w:r>
+      <w:proofErr w:type="spellStart"/>
       <w:r>
         <w:rPr>
           <w:color w:val="000000" w:themeColor="text1"/>
         </w:rPr>
-        <w:t xml:space="preserve"> vidíme </w:t>
-      </w:r>
+        <w:t>konvolučnej</w:t>
+      </w:r>
+      <w:proofErr w:type="spellEnd"/>
       <w:r>
         <w:rPr>
           <w:color w:val="000000" w:themeColor="text1"/>
         </w:rPr>
-        <w:t xml:space="preserve">obrázky a filtre použité v prvej a druhej </w:t>
-      </w:r>
-      <w:proofErr w:type="spellStart"/>
-      <w:r>
-        <w:rPr>
-          <w:color w:val="000000" w:themeColor="text1"/>
-        </w:rPr>
-        <w:t>konvolučnej</w:t>
-      </w:r>
-      <w:proofErr w:type="spellEnd"/>
-      <w:r>
-        <w:rPr>
-          <w:color w:val="000000" w:themeColor="text1"/>
-        </w:rPr>
-        <w:t xml:space="preserve"> vrstve</w:t>
-      </w:r>
-      <w:r>
-        <w:rPr>
-          <w:color w:val="000000" w:themeColor="text1"/>
-        </w:rPr>
-        <w:t>.</w:t>
-      </w:r>
-    </w:p>
-    <w:p>
-      <w:pPr>
-        <w:jc w:val="center"/>
-        <w:rPr>
-          <w:b/>
-          <w:bCs/>
-        </w:rPr>
-      </w:pPr>
-    </w:p>
-    <w:p>
-      <w:pPr>
-        <w:jc w:val="center"/>
-        <w:rPr>
-          <w:b/>
-          <w:bCs/>
-        </w:rPr>
-      </w:pPr>
-      <w:r>
-        <w:rPr>
-          <w:b/>
-          <w:bCs/>
+        <w:t xml:space="preserve"> vrstve.</w:t>
+      </w:r>
+    </w:p>
+    <w:p>
+      <w:pPr>
+        <w:jc w:val="center"/>
+        <w:rPr>
+          <w:b/>
+          <w:bCs/>
+        </w:rPr>
+      </w:pPr>
+    </w:p>
+    <w:p>
+      <w:pPr>
+        <w:jc w:val="center"/>
+        <w:rPr>
+          <w:b/>
+          <w:bCs/>
+        </w:rPr>
+      </w:pPr>
+      <w:r>
+        <w:rPr>
+          <w:b/>
+          <w:bCs/>
+          <w:noProof/>
         </w:rPr>
         <w:drawing>
           <wp:inline distT="0" distB="0" distL="0" distR="0" wp14:anchorId="47CC1189" wp14:editId="419FC929">
@@ -1037,13 +981,7 @@
         <w:rPr>
           <w:color w:val="767171" w:themeColor="background2" w:themeShade="80"/>
         </w:rPr>
-        <w:t xml:space="preserve">Obr. </w:t>
-      </w:r>
-      <w:r>
-        <w:rPr>
-          <w:color w:val="767171" w:themeColor="background2" w:themeShade="80"/>
-        </w:rPr>
-        <w:t xml:space="preserve">Obrazy s prvej </w:t>
+        <w:t xml:space="preserve">Obr. Obrazy s prvej </w:t>
       </w:r>
       <w:proofErr w:type="spellStart"/>
       <w:r>
@@ -1089,6 +1027,7 @@
         <w:rPr>
           <w:b/>
           <w:bCs/>
+          <w:noProof/>
         </w:rPr>
         <w:drawing>
           <wp:inline distT="0" distB="0" distL="0" distR="0" wp14:anchorId="64A83F46" wp14:editId="7B5596EC">
@@ -1138,19 +1077,7 @@
         <w:rPr>
           <w:color w:val="767171" w:themeColor="background2" w:themeShade="80"/>
         </w:rPr>
-        <w:t>Obr. Obrazy s </w:t>
-      </w:r>
-      <w:r>
-        <w:rPr>
-          <w:color w:val="767171" w:themeColor="background2" w:themeShade="80"/>
-        </w:rPr>
-        <w:t>druhej</w:t>
-      </w:r>
-      <w:r>
-        <w:rPr>
-          <w:color w:val="767171" w:themeColor="background2" w:themeShade="80"/>
-        </w:rPr>
-        <w:t xml:space="preserve"> </w:t>
+        <w:t xml:space="preserve">Obr. Obrazy s druhej </w:t>
       </w:r>
       <w:proofErr w:type="spellStart"/>
       <w:r>
@@ -1188,6 +1115,7 @@
         <w:rPr>
           <w:b/>
           <w:bCs/>
+          <w:noProof/>
         </w:rPr>
         <w:lastRenderedPageBreak/>
         <w:drawing>
@@ -1238,19 +1166,7 @@
         <w:rPr>
           <w:color w:val="767171" w:themeColor="background2" w:themeShade="80"/>
         </w:rPr>
-        <w:t xml:space="preserve">Obr. </w:t>
-      </w:r>
-      <w:r>
-        <w:rPr>
-          <w:color w:val="767171" w:themeColor="background2" w:themeShade="80"/>
-        </w:rPr>
-        <w:t>filtre</w:t>
-      </w:r>
-      <w:r>
-        <w:rPr>
-          <w:color w:val="767171" w:themeColor="background2" w:themeShade="80"/>
-        </w:rPr>
-        <w:t xml:space="preserve"> s prvej </w:t>
+        <w:t xml:space="preserve">Obr. filtre s prvej </w:t>
       </w:r>
       <w:proofErr w:type="spellStart"/>
       <w:r>
@@ -1288,6 +1204,7 @@
         <w:rPr>
           <w:b/>
           <w:bCs/>
+          <w:noProof/>
         </w:rPr>
         <w:lastRenderedPageBreak/>
         <w:drawing>
@@ -1338,31 +1255,7 @@
         <w:rPr>
           <w:color w:val="767171" w:themeColor="background2" w:themeShade="80"/>
         </w:rPr>
-        <w:t xml:space="preserve">Obr. </w:t>
-      </w:r>
-      <w:r>
-        <w:rPr>
-          <w:color w:val="767171" w:themeColor="background2" w:themeShade="80"/>
-        </w:rPr>
-        <w:t>filtre</w:t>
-      </w:r>
-      <w:r>
-        <w:rPr>
-          <w:color w:val="767171" w:themeColor="background2" w:themeShade="80"/>
-        </w:rPr>
-        <w:t xml:space="preserve"> s </w:t>
-      </w:r>
-      <w:r>
-        <w:rPr>
-          <w:color w:val="767171" w:themeColor="background2" w:themeShade="80"/>
-        </w:rPr>
-        <w:t>druhej</w:t>
-      </w:r>
-      <w:r>
-        <w:rPr>
-          <w:color w:val="767171" w:themeColor="background2" w:themeShade="80"/>
-        </w:rPr>
-        <w:t xml:space="preserve"> </w:t>
+        <w:t xml:space="preserve">Obr. filtre s druhej </w:t>
       </w:r>
       <w:proofErr w:type="spellStart"/>
       <w:r>
@@ -1390,16 +1283,44 @@
     </w:p>
     <w:p>
       <w:pPr>
-        <w:rPr>
-          <w:b/>
-          <w:bCs/>
-        </w:rPr>
-      </w:pPr>
-      <w:r>
-        <w:rPr>
-          <w:b/>
-          <w:bCs/>
-        </w:rPr>
+        <w:jc w:val="center"/>
+        <w:rPr>
+          <w:b/>
+          <w:bCs/>
+        </w:rPr>
+      </w:pPr>
+    </w:p>
+    <w:p>
+      <w:pPr>
+        <w:jc w:val="center"/>
+        <w:rPr>
+          <w:b/>
+          <w:bCs/>
+        </w:rPr>
+      </w:pPr>
+    </w:p>
+    <w:p>
+      <w:pPr>
+        <w:jc w:val="center"/>
+        <w:rPr>
+          <w:b/>
+          <w:bCs/>
+        </w:rPr>
+      </w:pPr>
+    </w:p>
+    <w:p>
+      <w:pPr>
+        <w:rPr>
+          <w:b/>
+          <w:bCs/>
+        </w:rPr>
+      </w:pPr>
+      <w:r>
+        <w:rPr>
+          <w:b/>
+          <w:bCs/>
+        </w:rPr>
+        <w:lastRenderedPageBreak/>
         <w:t>Pred trénované siete</w:t>
       </w:r>
     </w:p>
@@ -1421,11 +1342,7 @@
       </w:r>
       <w:proofErr w:type="spellEnd"/>
       <w:r>
-        <w:t xml:space="preserve"> a testovacie podľa zadania v pomere </w:t>
-      </w:r>
-      <w:r>
-        <w:lastRenderedPageBreak/>
-        <w:t xml:space="preserve">80% </w:t>
+        <w:t xml:space="preserve"> a testovacie podľa zadania v pomere 80% </w:t>
       </w:r>
       <w:proofErr w:type="spellStart"/>
       <w:r>
@@ -1534,43 +1451,111 @@
       </w:r>
     </w:p>
     <w:p>
-      <w:pPr>
-        <w:pStyle w:val="Odsekzoznamu"/>
-        <w:numPr>
-          <w:ilvl w:val="0"/>
-          <w:numId w:val="1"/>
-        </w:numPr>
-      </w:pPr>
-      <w:r>
-        <w:t xml:space="preserve">Následne sme pokus opakovali s tým ale že už sa nemrazili žiadne vrstvy iba sa zmenila </w:t>
-      </w:r>
-      <w:proofErr w:type="spellStart"/>
-      <w:r>
-        <w:t>posledna</w:t>
-      </w:r>
-      <w:proofErr w:type="spellEnd"/>
-      <w:r>
-        <w:t xml:space="preserve"> klasifikačná plne prepojená vrstva aby sa zhodovala s počtom typov vstupných obrázkov.</w:t>
-      </w:r>
-    </w:p>
-    <w:p>
-      <w:r>
-        <w:t>Obrázky z validácie</w:t>
-      </w:r>
-    </w:p>
-    <w:p>
-      <w:r>
-        <w:t>Vyhodnotenie nezmrazenej vrstvy:</w:t>
+      <w:r>
+        <w:rPr>
+          <w:noProof/>
+        </w:rPr>
+        <w:drawing>
+          <wp:inline distT="0" distB="0" distL="0" distR="0" wp14:anchorId="198B45FC" wp14:editId="46391CA8">
+            <wp:extent cx="5760720" cy="3209290"/>
+            <wp:effectExtent l="0" t="0" r="0" b="0"/>
+            <wp:docPr id="1" name="Obrázok 1"/>
+            <wp:cNvGraphicFramePr>
+              <a:graphicFrameLocks xmlns:a="http://schemas.openxmlformats.org/drawingml/2006/main" noChangeAspect="1"/>
+            </wp:cNvGraphicFramePr>
+            <a:graphic xmlns:a="http://schemas.openxmlformats.org/drawingml/2006/main">
+              <a:graphicData uri="http://schemas.openxmlformats.org/drawingml/2006/picture">
+                <pic:pic xmlns:pic="http://schemas.openxmlformats.org/drawingml/2006/picture">
+                  <pic:nvPicPr>
+                    <pic:cNvPr id="1" name=""/>
+                    <pic:cNvPicPr/>
+                  </pic:nvPicPr>
+                  <pic:blipFill>
+                    <a:blip r:embed="rId14"/>
+                    <a:stretch>
+                      <a:fillRect/>
+                    </a:stretch>
+                  </pic:blipFill>
+                  <pic:spPr>
+                    <a:xfrm>
+                      <a:off x="0" y="0"/>
+                      <a:ext cx="5760720" cy="3209290"/>
+                    </a:xfrm>
+                    <a:prstGeom prst="rect">
+                      <a:avLst/>
+                    </a:prstGeom>
+                  </pic:spPr>
+                </pic:pic>
+              </a:graphicData>
+            </a:graphic>
+          </wp:inline>
+        </w:drawing>
+      </w:r>
+    </w:p>
+    <w:p>
+      <w:pPr>
+        <w:jc w:val="center"/>
+        <w:rPr>
+          <w:color w:val="767171" w:themeColor="background2" w:themeShade="80"/>
+        </w:rPr>
+      </w:pPr>
+      <w:r>
+        <w:rPr>
+          <w:color w:val="767171" w:themeColor="background2" w:themeShade="80"/>
+        </w:rPr>
+        <w:t xml:space="preserve">Obr. </w:t>
+      </w:r>
+      <w:r>
+        <w:rPr>
+          <w:color w:val="767171" w:themeColor="background2" w:themeShade="80"/>
+        </w:rPr>
+        <w:t xml:space="preserve">Graf </w:t>
+      </w:r>
+      <w:proofErr w:type="spellStart"/>
+      <w:r>
+        <w:rPr>
+          <w:color w:val="767171" w:themeColor="background2" w:themeShade="80"/>
+        </w:rPr>
+        <w:t>Loss-function</w:t>
+      </w:r>
+      <w:proofErr w:type="spellEnd"/>
+      <w:r>
+        <w:rPr>
+          <w:color w:val="767171" w:themeColor="background2" w:themeShade="80"/>
+        </w:rPr>
+        <w:t xml:space="preserve"> </w:t>
+      </w:r>
+      <w:proofErr w:type="spellStart"/>
+      <w:r>
+        <w:rPr>
+          <w:color w:val="767171" w:themeColor="background2" w:themeShade="80"/>
+        </w:rPr>
+        <w:t>GoogleNet</w:t>
+      </w:r>
+      <w:proofErr w:type="spellEnd"/>
+    </w:p>
+    <w:p>
+      <w:r>
+        <w:t>Vyhodnotenie:</w:t>
+      </w:r>
+      <w:r>
+        <w:t xml:space="preserve"> </w:t>
+      </w:r>
+      <w:r>
+        <w:t>71.67%</w:t>
       </w:r>
     </w:p>
     <w:p/>
-    <w:p>
-      <w:proofErr w:type="spellStart"/>
-      <w:r>
-        <w:rPr>
-          <w:b/>
-          <w:bCs/>
-        </w:rPr>
+    <w:p/>
+    <w:p/>
+    <w:p>
+      <w:proofErr w:type="spellStart"/>
+      <w:r>
+        <w:rPr>
+          <w:b/>
+          <w:bCs/>
+        </w:rPr>
+        <w:lastRenderedPageBreak/>
         <w:t>Alexnet</w:t>
       </w:r>
       <w:proofErr w:type="spellEnd"/>
@@ -1637,41 +1622,12 @@
     </w:p>
     <w:p>
       <w:pPr>
-        <w:pStyle w:val="Odsekzoznamu"/>
-        <w:numPr>
-          <w:ilvl w:val="0"/>
-          <w:numId w:val="2"/>
-        </w:numPr>
-      </w:pPr>
-      <w:r>
-        <w:t>Následne sme pokus opakovali s tým ale že už sa nemrazili žiadne vrstvy iba sa zmenila posledná klasifikačná plne prepojená vrstva aby sa zhodovala s počtom typov vstupných obrázkov.</w:t>
-      </w:r>
-    </w:p>
-    <w:p>
-      <w:pPr>
+        <w:jc w:val="center"/>
+      </w:pPr>
+      <w:r>
         <w:rPr>
           <w:noProof/>
         </w:rPr>
-      </w:pPr>
-      <w:r>
-        <w:t>Obrázky z</w:t>
-      </w:r>
-      <w:r>
-        <w:t> </w:t>
-      </w:r>
-      <w:r>
-        <w:t>validácie</w:t>
-      </w:r>
-      <w:r>
-        <w:t>:</w:t>
-      </w:r>
-    </w:p>
-    <w:p>
-      <w:r>
-        <w:rPr>
-          <w:noProof/>
-        </w:rPr>
-        <w:lastRenderedPageBreak/>
         <w:drawing>
           <wp:inline distT="0" distB="0" distL="0" distR="0" wp14:anchorId="32E40C3A" wp14:editId="77F3E81A">
             <wp:extent cx="5760720" cy="3236595"/>
@@ -1688,7 +1644,7 @@
                     <pic:cNvPicPr/>
                   </pic:nvPicPr>
                   <pic:blipFill>
-                    <a:blip r:embed="rId14"/>
+                    <a:blip r:embed="rId15"/>
                     <a:stretch>
                       <a:fillRect/>
                     </a:stretch>
@@ -1709,13 +1665,163 @@
         </w:drawing>
       </w:r>
     </w:p>
-    <w:p/>
-    <w:p>
-      <w:r>
-        <w:t>Vyhodnotenie nezmrazenej vrstvy:</w:t>
-      </w:r>
-    </w:p>
-    <w:p/>
+    <w:p>
+      <w:pPr>
+        <w:jc w:val="center"/>
+        <w:rPr>
+          <w:color w:val="767171" w:themeColor="background2" w:themeShade="80"/>
+        </w:rPr>
+      </w:pPr>
+      <w:r>
+        <w:rPr>
+          <w:color w:val="767171" w:themeColor="background2" w:themeShade="80"/>
+        </w:rPr>
+        <w:t xml:space="preserve">Obr. </w:t>
+      </w:r>
+      <w:r>
+        <w:rPr>
+          <w:color w:val="767171" w:themeColor="background2" w:themeShade="80"/>
+        </w:rPr>
+        <w:t xml:space="preserve">Graf </w:t>
+      </w:r>
+      <w:proofErr w:type="spellStart"/>
+      <w:r>
+        <w:rPr>
+          <w:color w:val="767171" w:themeColor="background2" w:themeShade="80"/>
+        </w:rPr>
+        <w:t>Loss-function</w:t>
+      </w:r>
+      <w:proofErr w:type="spellEnd"/>
+      <w:r>
+        <w:rPr>
+          <w:color w:val="767171" w:themeColor="background2" w:themeShade="80"/>
+        </w:rPr>
+        <w:t xml:space="preserve"> </w:t>
+      </w:r>
+      <w:proofErr w:type="spellStart"/>
+      <w:r>
+        <w:rPr>
+          <w:color w:val="767171" w:themeColor="background2" w:themeShade="80"/>
+        </w:rPr>
+        <w:t>AlexNet</w:t>
+      </w:r>
+      <w:proofErr w:type="spellEnd"/>
+    </w:p>
+    <w:p>
+      <w:pPr>
+        <w:jc w:val="center"/>
+      </w:pPr>
+    </w:p>
+    <w:p>
+      <w:pPr>
+        <w:jc w:val="center"/>
+      </w:pPr>
+      <w:r>
+        <w:rPr>
+          <w:noProof/>
+          <w:lang w:val="en-GB"/>
+        </w:rPr>
+        <w:lastRenderedPageBreak/>
+        <w:drawing>
+          <wp:inline distT="0" distB="0" distL="0" distR="0" wp14:anchorId="38471977" wp14:editId="1AA8BB28">
+            <wp:extent cx="4692650" cy="4200729"/>
+            <wp:effectExtent l="0" t="0" r="0" b="9525"/>
+            <wp:docPr id="2" name="Obrázok 2"/>
+            <wp:cNvGraphicFramePr>
+              <a:graphicFrameLocks xmlns:a="http://schemas.openxmlformats.org/drawingml/2006/main" noChangeAspect="1"/>
+            </wp:cNvGraphicFramePr>
+            <a:graphic xmlns:a="http://schemas.openxmlformats.org/drawingml/2006/main">
+              <a:graphicData uri="http://schemas.openxmlformats.org/drawingml/2006/picture">
+                <pic:pic xmlns:pic="http://schemas.openxmlformats.org/drawingml/2006/picture">
+                  <pic:nvPicPr>
+                    <pic:cNvPr id="1" name=""/>
+                    <pic:cNvPicPr/>
+                  </pic:nvPicPr>
+                  <pic:blipFill>
+                    <a:blip r:embed="rId16"/>
+                    <a:stretch>
+                      <a:fillRect/>
+                    </a:stretch>
+                  </pic:blipFill>
+                  <pic:spPr>
+                    <a:xfrm>
+                      <a:off x="0" y="0"/>
+                      <a:ext cx="4695280" cy="4203083"/>
+                    </a:xfrm>
+                    <a:prstGeom prst="rect">
+                      <a:avLst/>
+                    </a:prstGeom>
+                  </pic:spPr>
+                </pic:pic>
+              </a:graphicData>
+            </a:graphic>
+          </wp:inline>
+        </w:drawing>
+      </w:r>
+    </w:p>
+    <w:p>
+      <w:pPr>
+        <w:jc w:val="center"/>
+        <w:rPr>
+          <w:color w:val="767171" w:themeColor="background2" w:themeShade="80"/>
+        </w:rPr>
+      </w:pPr>
+      <w:r>
+        <w:rPr>
+          <w:color w:val="767171" w:themeColor="background2" w:themeShade="80"/>
+        </w:rPr>
+        <w:t xml:space="preserve">Obr. </w:t>
+      </w:r>
+      <w:proofErr w:type="spellStart"/>
+      <w:r>
+        <w:rPr>
+          <w:color w:val="767171" w:themeColor="background2" w:themeShade="80"/>
+        </w:rPr>
+        <w:t>Confusion</w:t>
+      </w:r>
+      <w:proofErr w:type="spellEnd"/>
+      <w:r>
+        <w:rPr>
+          <w:color w:val="767171" w:themeColor="background2" w:themeShade="80"/>
+        </w:rPr>
+        <w:t xml:space="preserve"> </w:t>
+      </w:r>
+      <w:proofErr w:type="spellStart"/>
+      <w:r>
+        <w:rPr>
+          <w:color w:val="767171" w:themeColor="background2" w:themeShade="80"/>
+        </w:rPr>
+        <w:t>matrix</w:t>
+      </w:r>
+      <w:proofErr w:type="spellEnd"/>
+      <w:r>
+        <w:rPr>
+          <w:color w:val="767171" w:themeColor="background2" w:themeShade="80"/>
+        </w:rPr>
+        <w:t xml:space="preserve"> </w:t>
+      </w:r>
+      <w:proofErr w:type="spellStart"/>
+      <w:r>
+        <w:rPr>
+          <w:color w:val="767171" w:themeColor="background2" w:themeShade="80"/>
+        </w:rPr>
+        <w:t>AlexNet</w:t>
+      </w:r>
+      <w:proofErr w:type="spellEnd"/>
+    </w:p>
+    <w:p>
+      <w:pPr>
+        <w:jc w:val="center"/>
+      </w:pPr>
+    </w:p>
+    <w:p>
+      <w:r>
+        <w:t>Vyhodnotenie:</w:t>
+      </w:r>
+      <w:r>
+        <w:t xml:space="preserve"> 86.03%</w:t>
+      </w:r>
+    </w:p>
     <w:p>
       <w:r>
         <w:rPr>
@@ -1816,7 +1922,27 @@
     </w:p>
     <w:p>
       <w:r>
-        <w:t>Vyhodnotenie nezmrazenej vrstvy:</w:t>
+        <w:t>Vyhodnotenie:</w:t>
+      </w:r>
+      <w:r>
+        <w:t xml:space="preserve"> </w:t>
+      </w:r>
+      <w:r>
+        <w:t>8</w:t>
+      </w:r>
+      <w:bookmarkStart w:id="0" w:name="_GoBack"/>
+      <w:bookmarkEnd w:id="0"/>
+      <w:r>
+        <w:t>2</w:t>
+      </w:r>
+      <w:r>
+        <w:t>.</w:t>
+      </w:r>
+      <w:r>
+        <w:t>0</w:t>
+      </w:r>
+      <w:r>
+        <w:t>9%</w:t>
       </w:r>
     </w:p>
     <w:p/>
@@ -1826,6 +1952,7 @@
           <w:b/>
           <w:bCs/>
         </w:rPr>
+        <w:lastRenderedPageBreak/>
         <w:t>Inception_V3</w:t>
       </w:r>
       <w:r>
@@ -1854,7 +1981,6 @@
         </w:numPr>
       </w:pPr>
       <w:r>
-        <w:lastRenderedPageBreak/>
         <w:t>V </w:t>
       </w:r>
       <w:proofErr w:type="spellStart"/>
@@ -1921,7 +2047,19 @@
     </w:p>
     <w:p>
       <w:r>
-        <w:t>Vyhodnotenie nezmrazenej vrstvy:</w:t>
+        <w:t>Vyhodnotenie:</w:t>
+      </w:r>
+      <w:r>
+        <w:t xml:space="preserve"> </w:t>
+      </w:r>
+      <w:r>
+        <w:t>7</w:t>
+      </w:r>
+      <w:r>
+        <w:t>9.49</w:t>
+      </w:r>
+      <w:r>
+        <w:t>%</w:t>
       </w:r>
     </w:p>
     <w:p/>
@@ -1938,7 +2076,7 @@
 </file>
 
 <file path=word/numbering.xml><?xml version="1.0" encoding="utf-8"?>
-<w:numbering xmlns:wpc="http://schemas.microsoft.com/office/word/2010/wordprocessingCanvas" xmlns:cx="http://schemas.microsoft.com/office/drawing/2014/chartex" xmlns:cx1="http://schemas.microsoft.com/office/drawing/2015/9/8/chartex" xmlns:cx2="http://schemas.microsoft.com/office/drawing/2015/10/21/chartex" xmlns:cx3="http://schemas.microsoft.com/office/drawing/2016/5/9/chartex" xmlns:cx4="http://schemas.microsoft.com/office/drawing/2016/5/10/chartex" xmlns:cx5="http://schemas.microsoft.com/office/drawing/2016/5/11/chartex" xmlns:cx6="http://schemas.microsoft.com/office/drawing/2016/5/12/chartex" xmlns:cx7="http://schemas.microsoft.com/office/drawing/2016/5/13/chartex" xmlns:cx8="http://schemas.microsoft.com/office/drawing/2016/5/14/chartex" xmlns:mc="http://schemas.openxmlformats.org/markup-compatibility/2006" xmlns:aink="http://schemas.microsoft.com/office/drawing/2016/ink" xmlns:am3d="http://schemas.microsoft.com/office/drawing/2017/model3d" xmlns:o="urn:schemas-microsoft-com:office:office" xmlns:oel="http://schemas.microsoft.com/office/2019/extlst" xmlns:r="http://schemas.openxmlformats.org/officeDocument/2006/relationships" xmlns:m="http://schemas.openxmlformats.org/officeDocument/2006/math" xmlns:v="urn:schemas-microsoft-com:vml" xmlns:wp14="http://schemas.microsoft.com/office/word/2010/wordprocessingDrawing" xmlns:wp="http://schemas.openxmlformats.org/drawingml/2006/wordprocessingDrawing" xmlns:w10="urn:schemas-microsoft-com:office:word" xmlns:w="http://schemas.openxmlformats.org/wordprocessingml/2006/main" xmlns:w14="http://schemas.microsoft.com/office/word/2010/wordml" xmlns:w15="http://schemas.microsoft.com/office/word/2012/wordml" xmlns:w16cex="http://schemas.microsoft.com/office/word/2018/wordml/cex" xmlns:w16cid="http://schemas.microsoft.com/office/word/2016/wordml/cid" xmlns:w16="http://schemas.microsoft.com/office/word/2018/wordml" xmlns:w16sdtdh="http://schemas.microsoft.com/office/word/2020/wordml/sdtdatahash" xmlns:w16se="http://schemas.microsoft.com/office/word/2015/wordml/symex" xmlns:wpg="http://schemas.microsoft.com/office/word/2010/wordprocessingGroup" xmlns:wpi="http://schemas.microsoft.com/office/word/2010/wordprocessingInk" xmlns:wne="http://schemas.microsoft.com/office/word/2006/wordml" xmlns:wps="http://schemas.microsoft.com/office/word/2010/wordprocessingShape" mc:Ignorable="w14 w15 w16se w16cid w16 w16cex w16sdtdh wp14">
+<w:numbering xmlns:wpc="http://schemas.microsoft.com/office/word/2010/wordprocessingCanvas" xmlns:cx="http://schemas.microsoft.com/office/drawing/2014/chartex" xmlns:cx1="http://schemas.microsoft.com/office/drawing/2015/9/8/chartex" xmlns:cx2="http://schemas.microsoft.com/office/drawing/2015/10/21/chartex" xmlns:cx3="http://schemas.microsoft.com/office/drawing/2016/5/9/chartex" xmlns:cx4="http://schemas.microsoft.com/office/drawing/2016/5/10/chartex" xmlns:cx5="http://schemas.microsoft.com/office/drawing/2016/5/11/chartex" xmlns:cx6="http://schemas.microsoft.com/office/drawing/2016/5/12/chartex" xmlns:cx7="http://schemas.microsoft.com/office/drawing/2016/5/13/chartex" xmlns:cx8="http://schemas.microsoft.com/office/drawing/2016/5/14/chartex" xmlns:mc="http://schemas.openxmlformats.org/markup-compatibility/2006" xmlns:aink="http://schemas.microsoft.com/office/drawing/2016/ink" xmlns:am3d="http://schemas.microsoft.com/office/drawing/2017/model3d" xmlns:o="urn:schemas-microsoft-com:office:office" xmlns:r="http://schemas.openxmlformats.org/officeDocument/2006/relationships" xmlns:m="http://schemas.openxmlformats.org/officeDocument/2006/math" xmlns:v="urn:schemas-microsoft-com:vml" xmlns:wp14="http://schemas.microsoft.com/office/word/2010/wordprocessingDrawing" xmlns:wp="http://schemas.openxmlformats.org/drawingml/2006/wordprocessingDrawing" xmlns:w10="urn:schemas-microsoft-com:office:word" xmlns:w="http://schemas.openxmlformats.org/wordprocessingml/2006/main" xmlns:w14="http://schemas.microsoft.com/office/word/2010/wordml" xmlns:w15="http://schemas.microsoft.com/office/word/2012/wordml" xmlns:w16cid="http://schemas.microsoft.com/office/word/2016/wordml/cid" xmlns:w16se="http://schemas.microsoft.com/office/word/2015/wordml/symex" xmlns:wpg="http://schemas.microsoft.com/office/word/2010/wordprocessingGroup" xmlns:wpi="http://schemas.microsoft.com/office/word/2010/wordprocessingInk" xmlns:wne="http://schemas.microsoft.com/office/word/2006/wordml" xmlns:wps="http://schemas.microsoft.com/office/word/2010/wordprocessingShape" mc:Ignorable="w14 w15 w16se w16cid wp14">
   <w:abstractNum w:abstractNumId="0" w15:restartNumberingAfterBreak="0">
     <w:nsid w:val="0A2F6485"/>
     <w:multiLevelType w:val="hybridMultilevel"/>
@@ -2391,23 +2529,23 @@
       </w:rPr>
     </w:lvl>
   </w:abstractNum>
-  <w:num w:numId="1" w16cid:durableId="2084790099">
+  <w:num w:numId="1">
     <w:abstractNumId w:val="2"/>
   </w:num>
-  <w:num w:numId="2" w16cid:durableId="943342360">
+  <w:num w:numId="2">
     <w:abstractNumId w:val="1"/>
   </w:num>
-  <w:num w:numId="3" w16cid:durableId="809832287">
+  <w:num w:numId="3">
     <w:abstractNumId w:val="3"/>
   </w:num>
-  <w:num w:numId="4" w16cid:durableId="193348105">
+  <w:num w:numId="4">
     <w:abstractNumId w:val="0"/>
   </w:num>
 </w:numbering>
 </file>
 
 <file path=word/styles.xml><?xml version="1.0" encoding="utf-8"?>
-<w:styles xmlns:mc="http://schemas.openxmlformats.org/markup-compatibility/2006" xmlns:r="http://schemas.openxmlformats.org/officeDocument/2006/relationships" xmlns:w="http://schemas.openxmlformats.org/wordprocessingml/2006/main" xmlns:w14="http://schemas.microsoft.com/office/word/2010/wordml" xmlns:w15="http://schemas.microsoft.com/office/word/2012/wordml" xmlns:w16cex="http://schemas.microsoft.com/office/word/2018/wordml/cex" xmlns:w16cid="http://schemas.microsoft.com/office/word/2016/wordml/cid" xmlns:w16="http://schemas.microsoft.com/office/word/2018/wordml" xmlns:w16sdtdh="http://schemas.microsoft.com/office/word/2020/wordml/sdtdatahash" xmlns:w16se="http://schemas.microsoft.com/office/word/2015/wordml/symex" mc:Ignorable="w14 w15 w16se w16cid w16 w16cex w16sdtdh">
+<w:styles xmlns:mc="http://schemas.openxmlformats.org/markup-compatibility/2006" xmlns:r="http://schemas.openxmlformats.org/officeDocument/2006/relationships" xmlns:w="http://schemas.openxmlformats.org/wordprocessingml/2006/main" xmlns:w14="http://schemas.microsoft.com/office/word/2010/wordml" xmlns:w15="http://schemas.microsoft.com/office/word/2012/wordml" xmlns:w16cid="http://schemas.microsoft.com/office/word/2016/wordml/cid" xmlns:w16se="http://schemas.microsoft.com/office/word/2015/wordml/symex" mc:Ignorable="w14 w15 w16se w16cid">
   <w:docDefaults>
     <w:rPrDefault>
       <w:rPr>
@@ -2425,7 +2563,7 @@
       </w:pPr>
     </w:pPrDefault>
   </w:docDefaults>
-  <w:latentStyles w:defLockedState="0" w:defUIPriority="99" w:defSemiHidden="0" w:defUnhideWhenUsed="0" w:defQFormat="0" w:count="376">
+  <w:latentStyles w:defLockedState="0" w:defUIPriority="99" w:defSemiHidden="0" w:defUnhideWhenUsed="0" w:defQFormat="0" w:count="375">
     <w:lsdException w:name="Normal" w:uiPriority="0" w:qFormat="1"/>
     <w:lsdException w:name="heading 1" w:uiPriority="9" w:qFormat="1"/>
     <w:lsdException w:name="heading 2" w:semiHidden="1" w:uiPriority="9" w:unhideWhenUsed="1" w:qFormat="1"/>
@@ -2801,12 +2939,11 @@
     <w:lsdException w:name="Smart Hyperlink" w:semiHidden="1" w:unhideWhenUsed="1"/>
     <w:lsdException w:name="Hashtag" w:semiHidden="1" w:unhideWhenUsed="1"/>
     <w:lsdException w:name="Unresolved Mention" w:semiHidden="1" w:unhideWhenUsed="1"/>
-    <w:lsdException w:name="Smart Link" w:semiHidden="1" w:unhideWhenUsed="1"/>
   </w:latentStyles>
   <w:style w:type="paragraph" w:default="1" w:styleId="Normlny">
     <w:name w:val="Normal"/>
     <w:qFormat/>
-    <w:rsid w:val="002B510D"/>
+    <w:rsid w:val="003B23FF"/>
   </w:style>
   <w:style w:type="paragraph" w:styleId="Nadpis1">
     <w:name w:val="heading 1"/>
@@ -3183,7 +3320,7 @@
 </file>
 
 <file path=customXml/itemProps1.xml><?xml version="1.0" encoding="utf-8"?>
-<ds:datastoreItem xmlns:ds="http://schemas.openxmlformats.org/officeDocument/2006/customXml" ds:itemID="{191CA466-44E7-4ECE-B410-D2F87EAB7BA0}">
+<ds:datastoreItem xmlns:ds="http://schemas.openxmlformats.org/officeDocument/2006/customXml" ds:itemID="{165D180C-E282-43F2-A9E4-B69DD678F880}">
   <ds:schemaRefs>
     <ds:schemaRef ds:uri="http://schemas.openxmlformats.org/officeDocument/2006/bibliography"/>
   </ds:schemaRefs>

</xml_diff>